<commit_message>
IC Module: - max length removed from Decision input field - multiple file upload, each file separately - topic materials order change - added executive members to list of available speakers/executors - typos in protocol export - approve list export: added topic name - bug fix: users could not update topic open for finalize
</commit_message>
<xml_diff>
--- a/nicnbk-data/nicnbk-data-service-impl/src/main/resources/export_template/corp_meetings/IC_APPROVE_LIST_TEMPLATE.docx
+++ b/nicnbk-data/nicnbk-data-service-impl/src/main/resources/export_template/corp_meetings/IC_APPROVE_LIST_TEMPLATE.docx
@@ -198,8 +198,29 @@
           <w:lang w:val="ru-RU"/>
         </w:rPr>
         <w:br/>
-        <w:t>к проекту Положения об Инвестиционном комитете АО «Национальная инвестиционная Корпорация Национального Банка Казахстана»</w:t>
+        <w:t xml:space="preserve">к </w:t>
       </w:r>
+      <w:r>
+        <w:rPr>
+          <w:b/>
+          <w:bCs/>
+          <w:sz w:val="22"/>
+          <w:szCs w:val="22"/>
+          <w:lang w:val="ru-RU"/>
+        </w:rPr>
+        <w:t xml:space="preserve">вопросу </w:t>
+      </w:r>
+      <w:r>
+        <w:rPr>
+          <w:b/>
+          <w:bCs/>
+          <w:sz w:val="22"/>
+          <w:szCs w:val="22"/>
+        </w:rPr>
+        <w:t>QUESTION</w:t>
+      </w:r>
+      <w:bookmarkStart w:id="0" w:name="_GoBack"/>
+      <w:bookmarkEnd w:id="0"/>
     </w:p>
     <w:p>
       <w:pPr>
@@ -450,8 +471,6 @@
           <w:lang w:val="ru-RU"/>
         </w:rPr>
       </w:pPr>
-      <w:bookmarkStart w:id="0" w:name="_GoBack"/>
-      <w:bookmarkEnd w:id="0"/>
     </w:p>
     <w:sectPr>
       <w:pgSz w:w="12240" w:h="15840"/>

</xml_diff>